<commit_message>
able to edit text in a doc
</commit_message>
<xml_diff>
--- a/Test.docx
+++ b/Test.docx
@@ -7,10 +7,7 @@
         <w:rPr/>
       </w:pPr>
       <w:r>
-        <w:rPr>
-          <w:rtl w:val="0"/>
-        </w:rPr>
-        <w:t xml:space="preserve">This is gonna be a fancy word document with headers and footers</w:t>
+        <w:t>This is gonna bx a fancy word documxnt with hxadxrs and footxrs</w:t>
       </w:r>
     </w:p>
     <w:sectPr>
@@ -31,10 +28,7 @@
       <w:rPr/>
     </w:pPr>
     <w:r>
-      <w:rPr>
-        <w:rtl w:val="0"/>
-      </w:rPr>
-      <w:t xml:space="preserve">And im in the footer</w:t>
+      <w:t>And im in thx footxr</w:t>
     </w:r>
   </w:p>
 </w:ftr>
@@ -47,7 +41,7 @@
       <w:rPr/>
     </w:pPr>
     <w:r>
-      <w:t>changing the header to this</w:t>
+      <w:t>changing thx hxadxr to this</w:t>
     </w:r>
   </w:p>
 </w:hdr>

</xml_diff>